<commit_message>
PrecParser: Refaktorizace kódu a komentáře všech modulů precedenčního SA
</commit_message>
<xml_diff>
--- a/info/Gramatika pro jazyk IFJ24 (precedence combination).docx
+++ b/info/Gramatika pro jazyk IFJ24 (precedence combination).docx
@@ -9149,7 +9149,37 @@
           <w:sz w:val="24"/>
           <w:szCs w:val="24"/>
         </w:rPr>
-        <w:t>id (</w:t>
+        <w:t xml:space="preserve">id </w:t>
+      </w:r>
+      <w:r>
+        <w:rPr>
+          <w:rFonts w:ascii="JetBrainsMono NFM" w:hAnsi="JetBrainsMono NFM" w:cs="JetBrainsMono NFM"/>
+          <w:b/>
+          <w:color w:val="0000FF"/>
+          <w:sz w:val="24"/>
+          <w:szCs w:val="24"/>
+        </w:rPr>
+        <w:t>&lt;</w:t>
+      </w:r>
+      <w:r>
+        <w:rPr>
+          <w:rFonts w:ascii="JetBrainsMono NFM" w:hAnsi="JetBrainsMono NFM" w:cs="JetBrainsMono NFM"/>
+          <w:b/>
+          <w:color w:val="0000FF"/>
+          <w:sz w:val="24"/>
+          <w:szCs w:val="24"/>
+        </w:rPr>
+        <w:t>ARG_LIST</w:t>
+      </w:r>
+      <w:r>
+        <w:rPr>
+          <w:rFonts w:ascii="JetBrainsMono NFM" w:hAnsi="JetBrainsMono NFM" w:cs="JetBrainsMono NFM"/>
+          <w:b/>
+          <w:color w:val="0000FF"/>
+          <w:sz w:val="24"/>
+          <w:szCs w:val="24"/>
+        </w:rPr>
+        <w:t>&gt;</w:t>
       </w:r>
       <w:r>
         <w:rPr>
@@ -9159,65 +9189,6 @@
           <w:lang w:eastAsia="cs-CZ"/>
         </w:rPr>
         <w:t xml:space="preserve"> </w:t>
-      </w:r>
-      <w:r>
-        <w:rPr>
-          <w:rFonts w:ascii="JetBrainsMono NFM" w:hAnsi="JetBrainsMono NFM" w:cs="JetBrainsMono NFM"/>
-          <w:b/>
-          <w:color w:val="0000FF"/>
-          <w:sz w:val="24"/>
-          <w:szCs w:val="24"/>
-        </w:rPr>
-        <w:t>&lt;</w:t>
-      </w:r>
-      <w:r>
-        <w:rPr>
-          <w:rFonts w:ascii="JetBrainsMono NFM" w:hAnsi="JetBrainsMono NFM" w:cs="JetBrainsMono NFM"/>
-          <w:b/>
-          <w:color w:val="0000FF"/>
-          <w:sz w:val="24"/>
-          <w:szCs w:val="24"/>
-        </w:rPr>
-        <w:t>ARG_LIST</w:t>
-      </w:r>
-      <w:r>
-        <w:rPr>
-          <w:rFonts w:ascii="JetBrainsMono NFM" w:hAnsi="JetBrainsMono NFM" w:cs="JetBrainsMono NFM"/>
-          <w:b/>
-          <w:color w:val="0000FF"/>
-          <w:sz w:val="24"/>
-          <w:szCs w:val="24"/>
-        </w:rPr>
-        <w:t>&gt;</w:t>
-      </w:r>
-      <w:r>
-        <w:rPr>
-          <w:rFonts w:ascii="JetBrainsMono NFM" w:hAnsi="JetBrainsMono NFM" w:cs="JetBrainsMono NFM"/>
-          <w:sz w:val="24"/>
-          <w:szCs w:val="24"/>
-          <w:lang w:eastAsia="cs-CZ"/>
-        </w:rPr>
-        <w:t xml:space="preserve"> </w:t>
-      </w:r>
-      <w:r>
-        <w:rPr>
-          <w:rFonts w:ascii="JetBrainsMono NFM" w:hAnsi="JetBrainsMono NFM" w:cs="JetBrainsMono NFM"/>
-          <w:b/>
-          <w:bCs/>
-          <w:color w:val="FF0000"/>
-          <w:sz w:val="24"/>
-          <w:szCs w:val="24"/>
-        </w:rPr>
-        <w:t>)</w:t>
-      </w:r>
-      <w:r>
-        <w:rPr>
-          <w:rFonts w:ascii="JetBrainsMono NFM" w:hAnsi="JetBrainsMono NFM" w:cs="JetBrainsMono NFM"/>
-          <w:sz w:val="24"/>
-          <w:szCs w:val="24"/>
-          <w:lang w:eastAsia="cs-CZ"/>
-        </w:rPr>
-        <w:t xml:space="preserve">   </w:t>
       </w:r>
     </w:p>
     <w:p>
@@ -9265,7 +9236,7 @@
           <w:sz w:val="24"/>
           <w:szCs w:val="24"/>
         </w:rPr>
-        <w:t>ifj . id (</w:t>
+        <w:t>ifj . id</w:t>
       </w:r>
       <w:r>
         <w:rPr>
@@ -9314,17 +9285,6 @@
           <w:lang w:eastAsia="cs-CZ"/>
         </w:rPr>
         <w:t xml:space="preserve"> </w:t>
-      </w:r>
-      <w:r>
-        <w:rPr>
-          <w:rFonts w:ascii="JetBrainsMono NFM" w:hAnsi="JetBrainsMono NFM" w:cs="JetBrainsMono NFM"/>
-          <w:b/>
-          <w:bCs/>
-          <w:color w:val="FF0000"/>
-          <w:sz w:val="24"/>
-          <w:szCs w:val="24"/>
-        </w:rPr>
-        <w:t xml:space="preserve">) </w:t>
       </w:r>
     </w:p>
     <w:p>

</xml_diff>